<commit_message>
Added bootstrap file, API key to important links, and moved DBConnect file
</commit_message>
<xml_diff>
--- a/Important Docs and Links/Important Links(APIs, Schedule, etc).docx
+++ b/Important Docs and Links/Important Links(APIs, Schedule, etc).docx
@@ -1,29 +1,19 @@
 
 <file path=word/document.xml><?xml version="1.0" encoding="utf-8"?>
-<w:document xmlns:wpc="http://schemas.microsoft.com/office/word/2010/wordprocessingCanvas" xmlns:mc="http://schemas.openxmlformats.org/markup-compatibility/2006" xmlns:o="urn:schemas-microsoft-com:office:office" xmlns:r="http://schemas.openxmlformats.org/officeDocument/2006/relationships" xmlns:m="http://schemas.openxmlformats.org/officeDocument/2006/math" xmlns:v="urn:schemas-microsoft-com:vml" xmlns:wp14="http://schemas.microsoft.com/office/word/2010/wordprocessingDrawing" xmlns:wp="http://schemas.openxmlformats.org/drawingml/2006/wordprocessingDrawing" xmlns:w10="urn:schemas-microsoft-com:office:word" xmlns:w="http://schemas.openxmlformats.org/wordprocessingml/2006/main" xmlns:w14="http://schemas.microsoft.com/office/word/2010/wordml" xmlns:wpg="http://schemas.microsoft.com/office/word/2010/wordprocessingGroup" xmlns:wpi="http://schemas.microsoft.com/office/word/2010/wordprocessingInk" xmlns:wne="http://schemas.microsoft.com/office/word/2006/wordml" xmlns:wps="http://schemas.microsoft.com/office/word/2010/wordprocessingShape" mc:Ignorable="w14 wp14">
+<w:document xmlns:wpc="http://schemas.microsoft.com/office/word/2010/wordprocessingCanvas" xmlns:mo="http://schemas.microsoft.com/office/mac/office/2008/main" xmlns:mc="http://schemas.openxmlformats.org/markup-compatibility/2006" xmlns:mv="urn:schemas-microsoft-com:mac:vml" xmlns:o="urn:schemas-microsoft-com:office:office" xmlns:r="http://schemas.openxmlformats.org/officeDocument/2006/relationships" xmlns:m="http://schemas.openxmlformats.org/officeDocument/2006/math" xmlns:v="urn:schemas-microsoft-com:vml" xmlns:wp14="http://schemas.microsoft.com/office/word/2010/wordprocessingDrawing" xmlns:wp="http://schemas.openxmlformats.org/drawingml/2006/wordprocessingDrawing" xmlns:w10="urn:schemas-microsoft-com:office:word" xmlns:w="http://schemas.openxmlformats.org/wordprocessingml/2006/main" xmlns:w14="http://schemas.microsoft.com/office/word/2010/wordml" xmlns:wpg="http://schemas.microsoft.com/office/word/2010/wordprocessingGroup" xmlns:wpi="http://schemas.microsoft.com/office/word/2010/wordprocessingInk" xmlns:wne="http://schemas.microsoft.com/office/word/2006/wordml" xmlns:wps="http://schemas.microsoft.com/office/word/2010/wordprocessingShape" mc:Ignorable="w14 wp14">
   <w:body>
     <w:p>
-      <w:r>
-        <w:fldChar w:fldCharType="begin"/>
-      </w:r>
-      <w:r>
-        <w:instrText xml:space="preserve"> HYPERLINK "http://www.fftoday.com/nfl/schedule.php" </w:instrText>
-      </w:r>
-      <w:r>
-        <w:fldChar w:fldCharType="separate"/>
-      </w:r>
-      <w:r>
-        <w:rPr>
-          <w:rStyle w:val="Hyperlink"/>
-        </w:rPr>
-        <w:t>http://www.fftoday.com/nfl/schedule.php</w:t>
-      </w:r>
-      <w:r>
-        <w:fldChar w:fldCharType="end"/>
-      </w:r>
+      <w:hyperlink r:id="rId5" w:history="1">
+        <w:r>
+          <w:rPr>
+            <w:rStyle w:val="Hyperlink"/>
+          </w:rPr>
+          <w:t>http://www.fftoday.com/nfl/schedule.php</w:t>
+        </w:r>
+      </w:hyperlink>
     </w:p>
     <w:p>
-      <w:hyperlink r:id="rId5" w:history="1">
+      <w:hyperlink r:id="rId6" w:history="1">
         <w:r>
           <w:rPr>
             <w:rStyle w:val="Hyperlink"/>
@@ -38,7 +28,7 @@
           <w:lang w:val="es-CO"/>
         </w:rPr>
       </w:pPr>
-      <w:hyperlink r:id="rId6" w:history="1">
+      <w:hyperlink r:id="rId7" w:history="1">
         <w:r>
           <w:rPr>
             <w:rStyle w:val="Hyperlink"/>
@@ -55,7 +45,7 @@
       </w:r>
     </w:p>
     <w:p>
-      <w:hyperlink r:id="rId7" w:history="1">
+      <w:hyperlink r:id="rId8" w:history="1">
         <w:r>
           <w:rPr>
             <w:rStyle w:val="Hyperlink"/>
@@ -73,7 +63,7 @@
           <w:lang w:val="es-CO"/>
         </w:rPr>
       </w:pPr>
-      <w:hyperlink r:id="rId8" w:history="1">
+      <w:hyperlink r:id="rId9" w:history="1">
         <w:r>
           <w:rPr>
             <w:rStyle w:val="Hyperlink"/>
@@ -86,24 +76,28 @@
         <w:rPr>
           <w:lang w:val="es-CO"/>
         </w:rPr>
-        <w:t xml:space="preserve">     - </w:t>
+        <w:t xml:space="preserve">     - Sportradar API</w:t>
       </w:r>
-      <w:proofErr w:type="spellStart"/>
+    </w:p>
+    <w:p>
       <w:r>
         <w:rPr>
           <w:lang w:val="es-CO"/>
         </w:rPr>
-        <w:t>Sportradar</w:t>
+        <w:t>API Key:</w:t>
       </w:r>
-      <w:proofErr w:type="spellEnd"/>
+      <w:bookmarkStart w:id="0" w:name="_GoBack"/>
+      <w:bookmarkEnd w:id="0"/>
       <w:r>
+        <w:t xml:space="preserve"> 7gjzg7ka7ywt4788hruypfwz</w:t>
+      </w:r>
+    </w:p>
+    <w:p>
+      <w:pPr>
         <w:rPr>
           <w:lang w:val="es-CO"/>
         </w:rPr>
-        <w:t xml:space="preserve"> API</w:t>
-      </w:r>
-      <w:bookmarkStart w:id="0" w:name="_GoBack"/>
-      <w:bookmarkEnd w:id="0"/>
+      </w:pPr>
     </w:p>
     <w:sectPr>
       <w:pgSz w:w="12240" w:h="15840" w:code="1"/>
@@ -132,7 +126,7 @@
       </w:pPr>
     </w:pPrDefault>
   </w:docDefaults>
-  <w:latentStyles w:defLockedState="0" w:defUIPriority="99" w:defSemiHidden="1" w:defUnhideWhenUsed="1" w:defQFormat="0" w:count="267">
+  <w:latentStyles w:defLockedState="0" w:defUIPriority="99" w:defSemiHidden="1" w:defUnhideWhenUsed="1" w:defQFormat="0" w:count="276">
     <w:lsdException w:name="Normal" w:semiHidden="0" w:uiPriority="0" w:unhideWhenUsed="0" w:qFormat="1"/>
     <w:lsdException w:name="heading 1" w:semiHidden="0" w:uiPriority="9" w:unhideWhenUsed="0" w:qFormat="1"/>
     <w:lsdException w:name="heading 2" w:uiPriority="9" w:qFormat="1"/>
@@ -275,10 +269,32 @@
     <w:name w:val="Normal"/>
     <w:qFormat/>
   </w:style>
+  <w:style w:type="paragraph" w:styleId="Heading3">
+    <w:name w:val="heading 3"/>
+    <w:basedOn w:val="Normal"/>
+    <w:next w:val="Normal"/>
+    <w:link w:val="Heading3Char"/>
+    <w:uiPriority w:val="9"/>
+    <w:semiHidden/>
+    <w:unhideWhenUsed/>
+    <w:qFormat/>
+    <w:rsid w:val="00DA03E0"/>
+    <w:pPr>
+      <w:keepNext/>
+      <w:keepLines/>
+      <w:spacing w:before="200" w:after="0"/>
+      <w:outlineLvl w:val="2"/>
+    </w:pPr>
+    <w:rPr>
+      <w:rFonts w:asciiTheme="majorHAnsi" w:eastAsiaTheme="majorEastAsia" w:hAnsiTheme="majorHAnsi" w:cstheme="majorBidi"/>
+      <w:b/>
+      <w:bCs/>
+      <w:color w:val="4F81BD" w:themeColor="accent1"/>
+    </w:rPr>
+  </w:style>
   <w:style w:type="character" w:default="1" w:styleId="DefaultParagraphFont">
     <w:name w:val="Default Paragraph Font"/>
     <w:uiPriority w:val="1"/>
-    <w:semiHidden/>
     <w:unhideWhenUsed/>
   </w:style>
   <w:style w:type="table" w:default="1" w:styleId="TableNormal">
@@ -313,11 +329,25 @@
       <w:u w:val="single"/>
     </w:rPr>
   </w:style>
+  <w:style w:type="character" w:customStyle="1" w:styleId="Heading3Char">
+    <w:name w:val="Heading 3 Char"/>
+    <w:basedOn w:val="DefaultParagraphFont"/>
+    <w:link w:val="Heading3"/>
+    <w:uiPriority w:val="9"/>
+    <w:semiHidden/>
+    <w:rsid w:val="00DA03E0"/>
+    <w:rPr>
+      <w:rFonts w:asciiTheme="majorHAnsi" w:eastAsiaTheme="majorEastAsia" w:hAnsiTheme="majorHAnsi" w:cstheme="majorBidi"/>
+      <w:b/>
+      <w:bCs/>
+      <w:color w:val="4F81BD" w:themeColor="accent1"/>
+    </w:rPr>
+  </w:style>
 </w:styles>
 </file>
 
 <file path=word/stylesWithEffects.xml><?xml version="1.0" encoding="utf-8"?>
-<w:styles xmlns:wpc="http://schemas.microsoft.com/office/word/2010/wordprocessingCanvas" xmlns:mc="http://schemas.openxmlformats.org/markup-compatibility/2006" xmlns:o="urn:schemas-microsoft-com:office:office" xmlns:r="http://schemas.openxmlformats.org/officeDocument/2006/relationships" xmlns:m="http://schemas.openxmlformats.org/officeDocument/2006/math" xmlns:v="urn:schemas-microsoft-com:vml" xmlns:wp14="http://schemas.microsoft.com/office/word/2010/wordprocessingDrawing" xmlns:wp="http://schemas.openxmlformats.org/drawingml/2006/wordprocessingDrawing" xmlns:w10="urn:schemas-microsoft-com:office:word" xmlns:w="http://schemas.openxmlformats.org/wordprocessingml/2006/main" xmlns:w14="http://schemas.microsoft.com/office/word/2010/wordml" xmlns:wpg="http://schemas.microsoft.com/office/word/2010/wordprocessingGroup" xmlns:wpi="http://schemas.microsoft.com/office/word/2010/wordprocessingInk" xmlns:wne="http://schemas.microsoft.com/office/word/2006/wordml" xmlns:wps="http://schemas.microsoft.com/office/word/2010/wordprocessingShape" mc:Ignorable="w14 wp14">
+<w:styles xmlns:wpc="http://schemas.microsoft.com/office/word/2010/wordprocessingCanvas" xmlns:mo="http://schemas.microsoft.com/office/mac/office/2008/main" xmlns:mc="http://schemas.openxmlformats.org/markup-compatibility/2006" xmlns:mv="urn:schemas-microsoft-com:mac:vml" xmlns:o="urn:schemas-microsoft-com:office:office" xmlns:r="http://schemas.openxmlformats.org/officeDocument/2006/relationships" xmlns:m="http://schemas.openxmlformats.org/officeDocument/2006/math" xmlns:v="urn:schemas-microsoft-com:vml" xmlns:wp14="http://schemas.microsoft.com/office/word/2010/wordprocessingDrawing" xmlns:wp="http://schemas.openxmlformats.org/drawingml/2006/wordprocessingDrawing" xmlns:w10="urn:schemas-microsoft-com:office:word" xmlns:w="http://schemas.openxmlformats.org/wordprocessingml/2006/main" xmlns:w14="http://schemas.microsoft.com/office/word/2010/wordml" xmlns:wpg="http://schemas.microsoft.com/office/word/2010/wordprocessingGroup" xmlns:wpi="http://schemas.microsoft.com/office/word/2010/wordprocessingInk" xmlns:wne="http://schemas.microsoft.com/office/word/2006/wordml" xmlns:wps="http://schemas.microsoft.com/office/word/2010/wordprocessingShape" mc:Ignorable="w14 wp14">
   <w:docDefaults>
     <w:rPrDefault>
       <w:rPr>
@@ -333,7 +363,7 @@
       </w:pPr>
     </w:pPrDefault>
   </w:docDefaults>
-  <w:latentStyles w:defLockedState="0" w:defUIPriority="99" w:defSemiHidden="1" w:defUnhideWhenUsed="1" w:defQFormat="0" w:count="267">
+  <w:latentStyles w:defLockedState="0" w:defUIPriority="99" w:defSemiHidden="1" w:defUnhideWhenUsed="1" w:defQFormat="0" w:count="276">
     <w:lsdException w:name="Normal" w:semiHidden="0" w:uiPriority="0" w:unhideWhenUsed="0" w:qFormat="1"/>
     <w:lsdException w:name="heading 1" w:semiHidden="0" w:uiPriority="9" w:unhideWhenUsed="0" w:qFormat="1"/>
     <w:lsdException w:name="heading 2" w:uiPriority="9" w:qFormat="1"/>
@@ -476,10 +506,32 @@
     <w:name w:val="Normal"/>
     <w:qFormat/>
   </w:style>
+  <w:style w:type="paragraph" w:styleId="Heading3">
+    <w:name w:val="heading 3"/>
+    <w:basedOn w:val="Normal"/>
+    <w:next w:val="Normal"/>
+    <w:link w:val="Heading3Char"/>
+    <w:uiPriority w:val="9"/>
+    <w:semiHidden/>
+    <w:unhideWhenUsed/>
+    <w:qFormat/>
+    <w:rsid w:val="00DA03E0"/>
+    <w:pPr>
+      <w:keepNext/>
+      <w:keepLines/>
+      <w:spacing w:before="200" w:after="0"/>
+      <w:outlineLvl w:val="2"/>
+    </w:pPr>
+    <w:rPr>
+      <w:rFonts w:asciiTheme="majorHAnsi" w:eastAsiaTheme="majorEastAsia" w:hAnsiTheme="majorHAnsi" w:cstheme="majorBidi"/>
+      <w:b/>
+      <w:bCs/>
+      <w:color w:val="4F81BD" w:themeColor="accent1"/>
+    </w:rPr>
+  </w:style>
   <w:style w:type="character" w:default="1" w:styleId="DefaultParagraphFont">
     <w:name w:val="Default Paragraph Font"/>
     <w:uiPriority w:val="1"/>
-    <w:semiHidden/>
     <w:unhideWhenUsed/>
   </w:style>
   <w:style w:type="table" w:default="1" w:styleId="TableNormal">
@@ -512,6 +564,20 @@
     <w:rPr>
       <w:color w:val="0000FF" w:themeColor="hyperlink"/>
       <w:u w:val="single"/>
+    </w:rPr>
+  </w:style>
+  <w:style w:type="character" w:customStyle="1" w:styleId="Heading3Char">
+    <w:name w:val="Heading 3 Char"/>
+    <w:basedOn w:val="DefaultParagraphFont"/>
+    <w:link w:val="Heading3"/>
+    <w:uiPriority w:val="9"/>
+    <w:semiHidden/>
+    <w:rsid w:val="00DA03E0"/>
+    <w:rPr>
+      <w:rFonts w:asciiTheme="majorHAnsi" w:eastAsiaTheme="majorEastAsia" w:hAnsiTheme="majorHAnsi" w:cstheme="majorBidi"/>
+      <w:b/>
+      <w:bCs/>
+      <w:color w:val="4F81BD" w:themeColor="accent1"/>
     </w:rPr>
   </w:style>
 </w:styles>

</xml_diff>